<commit_message>
need to modify report
</commit_message>
<xml_diff>
--- a/Hw1/Hw1_report.docx
+++ b/Hw1/Hw1_report.docx
@@ -1787,7 +1787,6 @@
         </w:tabs>
         <w:ind w:left="360"/>
         <w:rPr>
-          <w:rFonts w:hint="eastAsia"/>
           <w:szCs w:val="52"/>
         </w:rPr>
       </w:pPr>
@@ -1839,7 +1838,6 @@
         </w:tabs>
         <w:ind w:left="360"/>
         <w:rPr>
-          <w:rFonts w:hint="eastAsia"/>
           <w:szCs w:val="52"/>
         </w:rPr>
       </w:pPr>
@@ -3704,7 +3702,6 @@
         <w:pStyle w:val="a3"/>
         <w:ind w:leftChars="0" w:left="360"/>
         <w:rPr>
-          <w:rFonts w:hint="eastAsia"/>
           <w:szCs w:val="52"/>
         </w:rPr>
       </w:pPr>
@@ -3734,10 +3731,7 @@
         <w:t>/t</w:t>
       </w:r>
       <w:r>
-        <w:t xml:space="preserve">esting </w:t>
-      </w:r>
-      <w:r>
-        <w:t>error rate</w:t>
+        <w:t>esting error rate</w:t>
       </w:r>
     </w:p>
     <w:tbl>
@@ -4153,7 +4147,6 @@
         <w:pStyle w:val="a3"/>
         <w:ind w:leftChars="0" w:left="360"/>
         <w:rPr>
-          <w:rFonts w:hint="eastAsia"/>
           <w:szCs w:val="52"/>
         </w:rPr>
       </w:pPr>
@@ -4230,6 +4223,7 @@
       </w:pPr>
       <w:r>
         <w:rPr>
+          <w:noProof/>
           <w:szCs w:val="52"/>
         </w:rPr>
         <w:drawing>
@@ -4372,7 +4366,15 @@
               <w:rPr>
                 <w:szCs w:val="52"/>
               </w:rPr>
-              <w:t>34 – 17 – 8 – 2 – 1</w:t>
+              <w:t>34 – 17</w:t>
+            </w:r>
+            <w:bookmarkStart w:id="0" w:name="_GoBack"/>
+            <w:bookmarkEnd w:id="0"/>
+            <w:r>
+              <w:rPr>
+                <w:szCs w:val="52"/>
+              </w:rPr>
+              <w:t xml:space="preserve"> – 2 – 1</w:t>
             </w:r>
           </w:p>
         </w:tc>
@@ -4614,7 +4616,6 @@
         <w:pStyle w:val="a3"/>
         <w:ind w:leftChars="0" w:left="360"/>
         <w:rPr>
-          <w:rFonts w:hint="eastAsia"/>
           <w:szCs w:val="52"/>
         </w:rPr>
       </w:pPr>
@@ -4654,12 +4655,12 @@
         <w:pStyle w:val="a3"/>
         <w:ind w:leftChars="0" w:left="360"/>
         <w:rPr>
-          <w:rFonts w:hint="eastAsia"/>
-          <w:szCs w:val="52"/>
-        </w:rPr>
-      </w:pPr>
-      <w:r>
-        <w:rPr>
+          <w:szCs w:val="52"/>
+        </w:rPr>
+      </w:pPr>
+      <w:r>
+        <w:rPr>
+          <w:noProof/>
           <w:szCs w:val="52"/>
         </w:rPr>
         <w:drawing>
@@ -4700,6 +4701,7 @@
       </w:r>
       <w:r>
         <w:rPr>
+          <w:noProof/>
           <w:szCs w:val="52"/>
         </w:rPr>
         <w:drawing>
@@ -4752,31 +4754,7 @@
           <w:szCs w:val="52"/>
         </w:rPr>
         <w:lastRenderedPageBreak/>
-        <w:t>2</w:t>
-      </w:r>
-      <w:r>
-        <w:rPr>
-          <w:szCs w:val="52"/>
-        </w:rPr>
-        <w:t xml:space="preserve">. if the latent feature we choose </w:t>
-      </w:r>
-      <w:r>
-        <w:rPr>
-          <w:szCs w:val="52"/>
-        </w:rPr>
-        <w:t>3</w:t>
-      </w:r>
-      <w:r>
-        <w:rPr>
-          <w:szCs w:val="52"/>
-        </w:rPr>
-        <w:t xml:space="preserve"> dim</w:t>
-      </w:r>
-      <w:r>
-        <w:rPr>
-          <w:szCs w:val="52"/>
-        </w:rPr>
-        <w:t>s</w:t>
+        <w:t>2. if the latent feature we choose 3 dims</w:t>
       </w:r>
       <w:r>
         <w:rPr>
@@ -4838,19 +4816,7 @@
               <w:rPr>
                 <w:szCs w:val="52"/>
               </w:rPr>
-              <w:t xml:space="preserve">34 – 17 – 8 – </w:t>
-            </w:r>
-            <w:r>
-              <w:rPr>
-                <w:szCs w:val="52"/>
-              </w:rPr>
-              <w:t>3</w:t>
-            </w:r>
-            <w:r>
-              <w:rPr>
-                <w:szCs w:val="52"/>
-              </w:rPr>
-              <w:t xml:space="preserve"> – 1</w:t>
+              <w:t>34 – 17 – 3 – 1</w:t>
             </w:r>
           </w:p>
         </w:tc>
@@ -5092,7 +5058,6 @@
         <w:pStyle w:val="a3"/>
         <w:ind w:leftChars="0" w:left="360"/>
         <w:rPr>
-          <w:rFonts w:hint="eastAsia"/>
           <w:szCs w:val="52"/>
         </w:rPr>
       </w:pPr>
@@ -5102,33 +5067,14 @@
         <w:pStyle w:val="a3"/>
         <w:ind w:leftChars="0" w:left="1320" w:firstLine="120"/>
         <w:rPr>
-          <w:rFonts w:hint="eastAsia"/>
-          <w:szCs w:val="52"/>
-        </w:rPr>
-      </w:pPr>
-      <w:r>
-        <w:rPr>
-          <w:szCs w:val="52"/>
-        </w:rPr>
-        <w:t>3</w:t>
-      </w:r>
-      <w:r>
-        <w:rPr>
-          <w:szCs w:val="52"/>
-        </w:rPr>
-        <w:t xml:space="preserve">D feature 10 epochs             </w:t>
-      </w:r>
-      <w:r>
-        <w:rPr>
-          <w:szCs w:val="52"/>
-        </w:rPr>
-        <w:t>3</w:t>
-      </w:r>
-      <w:r>
-        <w:rPr>
-          <w:szCs w:val="52"/>
-        </w:rPr>
-        <w:t>D feature 1000 epochs</w:t>
+          <w:szCs w:val="52"/>
+        </w:rPr>
+      </w:pPr>
+      <w:r>
+        <w:rPr>
+          <w:szCs w:val="52"/>
+        </w:rPr>
+        <w:t>3D feature 10 epochs             3D feature 1000 epochs</w:t>
       </w:r>
     </w:p>
     <w:p>
@@ -5141,6 +5087,7 @@
       </w:pPr>
       <w:r>
         <w:rPr>
+          <w:noProof/>
           <w:szCs w:val="52"/>
         </w:rPr>
         <w:drawing>
@@ -5181,6 +5128,7 @@
       </w:r>
       <w:r>
         <w:rPr>
+          <w:noProof/>
           <w:szCs w:val="52"/>
         </w:rPr>
         <w:drawing>
@@ -5245,7 +5193,6 @@
         <w:pStyle w:val="a3"/>
         <w:ind w:leftChars="0" w:firstLine="480"/>
         <w:rPr>
-          <w:rFonts w:hint="eastAsia"/>
           <w:szCs w:val="52"/>
         </w:rPr>
       </w:pPr>
@@ -5442,8 +5389,6 @@
         </w:rPr>
         <w:t>，並沒有一開始想的那麼複雜</w:t>
       </w:r>
-      <w:bookmarkStart w:id="0" w:name="_GoBack"/>
-      <w:bookmarkEnd w:id="0"/>
       <w:r>
         <w:rPr>
           <w:rFonts w:hint="eastAsia"/>

</xml_diff>